<commit_message>
UPD: Actualizar con comentarios SOTO_GABRIEL_1.1
</commit_message>
<xml_diff>
--- a/Fase 1/Evidencias Individuales/SOTO_GABRIEL_1.1_APT122_AutoEvaluacionCompetenciasFase1.docx
+++ b/Fase 1/Evidencias Individuales/SOTO_GABRIEL_1.1_APT122_AutoEvaluacionCompetenciasFase1.docx
@@ -2425,8 +2425,12 @@
             </w:pPr>
             <w:r>
               <w:rPr>
-                <w:rtl w:val="0"/>
-              </w:rPr>
+                <w:b w:val="1"/>
+                <w:sz w:val="18"/>
+                <w:szCs w:val="18"/>
+                <w:rtl w:val="0"/>
+              </w:rPr>
+              <w:t xml:space="preserve">Considero que si bien tengo conocimientos de la toma de requerimientos, no es algo que haga con mucha frecuencia, es algo que tengo que practicar para asegurarse de que mi dominio es alto</w:t>
             </w:r>
           </w:p>
         </w:tc>
@@ -2566,8 +2570,12 @@
             </w:pPr>
             <w:r>
               <w:rPr>
-                <w:rtl w:val="0"/>
-              </w:rPr>
+                <w:b w:val="1"/>
+                <w:sz w:val="18"/>
+                <w:szCs w:val="18"/>
+                <w:rtl w:val="0"/>
+              </w:rPr>
+              <w:t xml:space="preserve">Me gusta mucho desarrollar, creo que es una de las cosa que más he tenido la oportunidad de ejercer durante la carrera en relación a las competencias que se imparten</w:t>
             </w:r>
           </w:p>
         </w:tc>
@@ -2707,8 +2715,12 @@
             </w:pPr>
             <w:r>
               <w:rPr>
-                <w:rtl w:val="0"/>
-              </w:rPr>
+                <w:b w:val="1"/>
+                <w:sz w:val="18"/>
+                <w:szCs w:val="18"/>
+                <w:rtl w:val="0"/>
+              </w:rPr>
+              <w:t xml:space="preserve">Mismo que lo anterior, son cosas que están ligadas creo yo.</w:t>
             </w:r>
           </w:p>
         </w:tc>
@@ -2848,8 +2860,12 @@
             </w:pPr>
             <w:r>
               <w:rPr>
-                <w:rtl w:val="0"/>
-              </w:rPr>
+                <w:b w:val="1"/>
+                <w:sz w:val="18"/>
+                <w:szCs w:val="18"/>
+                <w:rtl w:val="0"/>
+              </w:rPr>
+              <w:t xml:space="preserve">Si bien esto es algo que también está ligado a lo que sería el desarrollo y la implementación de sistemas, aquí también hay un trabajo más administrativo y de documentación que realmente no disfruto mucho, por lo que no tengo la misma “pasión” que con las otras dos cosas, principalmente eso es lo que me genere un menor dominio en este campo bajo mi perspectiva</w:t>
             </w:r>
           </w:p>
         </w:tc>
@@ -2989,8 +3005,12 @@
             </w:pPr>
             <w:r>
               <w:rPr>
-                <w:rtl w:val="0"/>
-              </w:rPr>
+                <w:b w:val="1"/>
+                <w:sz w:val="18"/>
+                <w:szCs w:val="18"/>
+                <w:rtl w:val="0"/>
+              </w:rPr>
+              <w:t xml:space="preserve">Lo mismo que “Realización de levantamiento y análisis de requerimientos”, creo que tengo los conocimientos, pero no es algo que me guste mucho y no es algo que practique con mucha frecuencia.</w:t>
             </w:r>
           </w:p>
         </w:tc>
@@ -3130,8 +3150,12 @@
             </w:pPr>
             <w:r>
               <w:rPr>
-                <w:rtl w:val="0"/>
-              </w:rPr>
+                <w:b w:val="1"/>
+                <w:sz w:val="18"/>
+                <w:szCs w:val="18"/>
+                <w:rtl w:val="0"/>
+              </w:rPr>
+              <w:t xml:space="preserve">Acá creo yo que tengo los conocimientos, es algo que me gusta sin embargo tampoco lo práctico, por lo que no se si sea apropiado decir que tengo un excelente dominio, soy consciente que algunas cosas me cuestan en bases de datos  pero se que tengo un dominio mayor a lo que considera aceptable</w:t>
             </w:r>
           </w:p>
         </w:tc>
@@ -3271,8 +3295,12 @@
             </w:pPr>
             <w:r>
               <w:rPr>
-                <w:rtl w:val="0"/>
-              </w:rPr>
+                <w:b w:val="1"/>
+                <w:sz w:val="18"/>
+                <w:szCs w:val="18"/>
+                <w:rtl w:val="0"/>
+              </w:rPr>
+              <w:t xml:space="preserve">Tengo un manejo del ingles intermedio certificado por TOEIC, creo que puedo mantener y establecer conversaciones de forma aceptable.</w:t>
             </w:r>
           </w:p>
         </w:tc>
@@ -4058,12 +4086,12 @@
               <wp:inline distB="0" distT="0" distL="0" distR="0">
                 <wp:extent cx="1996440" cy="428625"/>
                 <wp:effectExtent b="0" l="0" r="0" t="0"/>
-                <wp:docPr descr="http://www.duoc.cl/normasgraficas/normasgraficas/marca-duoc/6logo-fondo-transparente/fondo-transparente.png" id="34" name="image3.png"/>
+                <wp:docPr descr="http://www.duoc.cl/normasgraficas/normasgraficas/marca-duoc/6logo-fondo-transparente/fondo-transparente.png" id="34" name="image1.png"/>
                 <a:graphic>
                   <a:graphicData uri="http://schemas.openxmlformats.org/drawingml/2006/picture">
                     <pic:pic>
                       <pic:nvPicPr>
-                        <pic:cNvPr descr="http://www.duoc.cl/normasgraficas/normasgraficas/marca-duoc/6logo-fondo-transparente/fondo-transparente.png" id="0" name="image3.png"/>
+                        <pic:cNvPr descr="http://www.duoc.cl/normasgraficas/normasgraficas/marca-duoc/6logo-fondo-transparente/fondo-transparente.png" id="0" name="image1.png"/>
                         <pic:cNvPicPr preferRelativeResize="0"/>
                       </pic:nvPicPr>
                       <pic:blipFill>
@@ -4395,12 +4423,12 @@
               <wp:inline distB="0" distT="0" distL="0" distR="0">
                 <wp:extent cx="1908834" cy="470407"/>
                 <wp:effectExtent b="0" l="0" r="0" t="0"/>
-                <wp:docPr id="35" name="image1.png"/>
+                <wp:docPr id="35" name="image3.png"/>
                 <a:graphic>
                   <a:graphicData uri="http://schemas.openxmlformats.org/drawingml/2006/picture">
                     <pic:pic>
                       <pic:nvPicPr>
-                        <pic:cNvPr id="0" name="image1.png"/>
+                        <pic:cNvPr id="0" name="image3.png"/>
                         <pic:cNvPicPr preferRelativeResize="0"/>
                       </pic:nvPicPr>
                       <pic:blipFill>

</xml_diff>